<commit_message>
corrected KWK and KES labels
</commit_message>
<xml_diff>
--- a/20230907_Real-time-Estimates_Prelim_automated_v3.docx
+++ b/20230907_Real-time-Estimates_Prelim_automated_v3.docx
@@ -104,10 +104,9 @@
     </w:p>
     <w:p>
       <w:pPr>
-        <w:pStyle w:val="Heading1"/>
+        <w:pStyle w:val="Heading2"/>
       </w:pPr>
       <w:bookmarkStart w:id="1" w:name="chinook-salmon-dewatered-redd-estimates"/>
-      <w:bookmarkEnd w:id="0"/>
       <w:r>
         <w:t>Chinook Salmon Dewatered Redd Estimates</w:t>
       </w:r>
@@ -182,13 +181,13 @@
         <w:pStyle w:val="BodyText"/>
       </w:pPr>
       <w:r>
-        <w:t>There is no real time data on fall-run redd counts. Estimates are predicted based estimated dewatering percentages from USFWS (2006) and spring-run and fall-run spawn timing b</w:t>
-      </w:r>
-      <w:r>
-        <w:t>ased on fresh female carcasses encountered by week, 2003 through 2022. Estimated emergence dates based on river water temperatures during fall-run period at CCR gauge in 2011 that closely mimics 2023 summer water temperatures. Fall-run dewatered redd estim</w:t>
-      </w:r>
-      <w:r>
-        <w:t xml:space="preserve">ates range from </w:t>
+        <w:t>There is no real time data on fall-run redd counts. Estimates are predicted based on estimated dewatering percentages from USFWS (2006) and spring-run and fall-run spawn timin</w:t>
+      </w:r>
+      <w:r>
+        <w:t>g based on fresh female carcasses encountered by week from 2003 through 2022. Estimated emergence dates are based on river water temperatures during fall-run period at the CCR gauge in 2011 that most closely mimics the 2023 summer water temperatures. Fall-</w:t>
+      </w:r>
+      <w:r>
+        <w:t xml:space="preserve">run dewatered redd estimates range from </w:t>
       </w:r>
       <w:r>
         <w:rPr>
@@ -217,6 +216,7 @@
       </w:pPr>
       <w:bookmarkStart w:id="2" w:name="table"/>
       <w:bookmarkEnd w:id="1"/>
+      <w:bookmarkEnd w:id="0"/>
       <w:r>
         <w:t>Table</w:t>
       </w:r>
@@ -233,20 +233,20 @@
         <w:t>Table 1.</w:t>
       </w:r>
       <w:r>
-        <w:t xml:space="preserve"> Average September and October Keswick (KES) Flow in cfs, total water volume of each alternative for August through October and September through February in TAF, </w:t>
+        <w:t xml:space="preserve"> Average September and October Keswick (KES) Flow in cfs, total water volume of each alternative for August through October and September through February in TAF, estimated numbers of SRWC</w:t>
+      </w:r>
+      <w:r>
+        <w:t xml:space="preserve"> redds dewatered, and percent of population that would be lost </w:t>
       </w:r>
       <w:r>
         <w:lastRenderedPageBreak/>
-        <w:t>estimated numbers of SRWC redds dewatered, and pe</w:t>
-      </w:r>
-      <w:r>
-        <w:t xml:space="preserve">rcent of population that would be lost under each of the proposed alternatives. KES Flow data uses actual flow-to-date as of 2023-08-31 and proposed flows for the remainder of the incubation period. Redd dewatering is considered at the actual or estimated </w:t>
-      </w:r>
-      <w:r>
-        <w:t>dewatering flow and with a 250 cfs buffer applied to the actual/estimated dewatering flow. Percentage of the population lost is based on the August 13, 2023 count of 347 Winter-run redds and updated redd counts may be available soon. See Scenario Descripti</w:t>
-      </w:r>
-      <w:r>
-        <w:t>ons file for additional information on each scenario.</w:t>
+        <w:t xml:space="preserve">under each of the proposed alternatives. KES Flow data uses actual flow-to-date as of 2023-08-31 and proposed flows for the remainder of the incubation period. Redd dewatering is considered at </w:t>
+      </w:r>
+      <w:r>
+        <w:t>the actual or estimated dewatering flow and with a 250 cfs buffer applied to the actual/estimated dewatering flow. Percentage of the population lost is based on the August 13, 2023 count of 347 Winter-run redds and updated redd counts may be available soon</w:t>
+      </w:r>
+      <w:r>
+        <w:t>. See Scenario Descriptions file for additional information on each scenario.</w:t>
       </w:r>
     </w:p>
     <w:tbl>
@@ -530,59 +530,59 @@
               <w:pStyle w:val="Compact"/>
             </w:pPr>
             <w:r>
-              <w:t>1354</w:t>
-            </w:r>
-          </w:p>
-        </w:tc>
-        <w:tc>
-          <w:tcPr>
-            <w:tcW w:w="0" w:type="auto"/>
-          </w:tcPr>
-          <w:p>
-            <w:pPr>
-              <w:pStyle w:val="Compact"/>
-            </w:pPr>
-            <w:r>
-              <w:t>1446</w:t>
-            </w:r>
-          </w:p>
-        </w:tc>
-        <w:tc>
-          <w:tcPr>
-            <w:tcW w:w="0" w:type="auto"/>
-          </w:tcPr>
-          <w:p>
-            <w:pPr>
-              <w:pStyle w:val="Compact"/>
-            </w:pPr>
-            <w:r>
-              <w:t>1517</w:t>
-            </w:r>
-          </w:p>
-        </w:tc>
-        <w:tc>
-          <w:tcPr>
-            <w:tcW w:w="0" w:type="auto"/>
-          </w:tcPr>
-          <w:p>
-            <w:pPr>
-              <w:pStyle w:val="Compact"/>
-            </w:pPr>
-            <w:r>
-              <w:t>1517</w:t>
-            </w:r>
-          </w:p>
-        </w:tc>
-        <w:tc>
-          <w:tcPr>
-            <w:tcW w:w="0" w:type="auto"/>
-          </w:tcPr>
-          <w:p>
-            <w:pPr>
-              <w:pStyle w:val="Compact"/>
-            </w:pPr>
-            <w:r>
-              <w:t>1527</w:t>
+              <w:t>2411</w:t>
+            </w:r>
+          </w:p>
+        </w:tc>
+        <w:tc>
+          <w:tcPr>
+            <w:tcW w:w="0" w:type="auto"/>
+          </w:tcPr>
+          <w:p>
+            <w:pPr>
+              <w:pStyle w:val="Compact"/>
+            </w:pPr>
+            <w:r>
+              <w:t>2293</w:t>
+            </w:r>
+          </w:p>
+        </w:tc>
+        <w:tc>
+          <w:tcPr>
+            <w:tcW w:w="0" w:type="auto"/>
+          </w:tcPr>
+          <w:p>
+            <w:pPr>
+              <w:pStyle w:val="Compact"/>
+            </w:pPr>
+            <w:r>
+              <w:t>2129</w:t>
+            </w:r>
+          </w:p>
+        </w:tc>
+        <w:tc>
+          <w:tcPr>
+            <w:tcW w:w="0" w:type="auto"/>
+          </w:tcPr>
+          <w:p>
+            <w:pPr>
+              <w:pStyle w:val="Compact"/>
+            </w:pPr>
+            <w:r>
+              <w:t>2041</w:t>
+            </w:r>
+          </w:p>
+        </w:tc>
+        <w:tc>
+          <w:tcPr>
+            <w:tcW w:w="0" w:type="auto"/>
+          </w:tcPr>
+          <w:p>
+            <w:pPr>
+              <w:pStyle w:val="Compact"/>
+            </w:pPr>
+            <w:r>
+              <w:t>2095</w:t>
             </w:r>
           </w:p>
         </w:tc>
@@ -610,59 +610,59 @@
               <w:pStyle w:val="Compact"/>
             </w:pPr>
             <w:r>
-              <w:t>1836</w:t>
-            </w:r>
-          </w:p>
-        </w:tc>
-        <w:tc>
-          <w:tcPr>
-            <w:tcW w:w="0" w:type="auto"/>
-          </w:tcPr>
-          <w:p>
-            <w:pPr>
-              <w:pStyle w:val="Compact"/>
-            </w:pPr>
-            <w:r>
-              <w:t>2005</w:t>
-            </w:r>
-          </w:p>
-        </w:tc>
-        <w:tc>
-          <w:tcPr>
-            <w:tcW w:w="0" w:type="auto"/>
-          </w:tcPr>
-          <w:p>
-            <w:pPr>
-              <w:pStyle w:val="Compact"/>
-            </w:pPr>
-            <w:r>
-              <w:t>1841</w:t>
-            </w:r>
-          </w:p>
-        </w:tc>
-        <w:tc>
-          <w:tcPr>
-            <w:tcW w:w="0" w:type="auto"/>
-          </w:tcPr>
-          <w:p>
-            <w:pPr>
-              <w:pStyle w:val="Compact"/>
-            </w:pPr>
-            <w:r>
-              <w:t>1811</w:t>
-            </w:r>
-          </w:p>
-        </w:tc>
-        <w:tc>
-          <w:tcPr>
-            <w:tcW w:w="0" w:type="auto"/>
-          </w:tcPr>
-          <w:p>
-            <w:pPr>
-              <w:pStyle w:val="Compact"/>
-            </w:pPr>
-            <w:r>
-              <w:t>1865</w:t>
+              <w:t>1354</w:t>
+            </w:r>
+          </w:p>
+        </w:tc>
+        <w:tc>
+          <w:tcPr>
+            <w:tcW w:w="0" w:type="auto"/>
+          </w:tcPr>
+          <w:p>
+            <w:pPr>
+              <w:pStyle w:val="Compact"/>
+            </w:pPr>
+            <w:r>
+              <w:t>1446</w:t>
+            </w:r>
+          </w:p>
+        </w:tc>
+        <w:tc>
+          <w:tcPr>
+            <w:tcW w:w="0" w:type="auto"/>
+          </w:tcPr>
+          <w:p>
+            <w:pPr>
+              <w:pStyle w:val="Compact"/>
+            </w:pPr>
+            <w:r>
+              <w:t>1517</w:t>
+            </w:r>
+          </w:p>
+        </w:tc>
+        <w:tc>
+          <w:tcPr>
+            <w:tcW w:w="0" w:type="auto"/>
+          </w:tcPr>
+          <w:p>
+            <w:pPr>
+              <w:pStyle w:val="Compact"/>
+            </w:pPr>
+            <w:r>
+              <w:t>1517</w:t>
+            </w:r>
+          </w:p>
+        </w:tc>
+        <w:tc>
+          <w:tcPr>
+            <w:tcW w:w="0" w:type="auto"/>
+          </w:tcPr>
+          <w:p>
+            <w:pPr>
+              <w:pStyle w:val="Compact"/>
+            </w:pPr>
+            <w:r>
+              <w:t>1527</w:t>
             </w:r>
           </w:p>
         </w:tc>
@@ -1247,7 +1247,7 @@
           <w:noProof/>
         </w:rPr>
         <w:drawing>
-          <wp:inline distT="0" distB="0" distL="0" distR="0" wp14:anchorId="0E08C19E" wp14:editId="0E08C19F">
+          <wp:inline distT="0" distB="0" distL="0" distR="0" wp14:anchorId="3E46CB6C" wp14:editId="3E46CB6D">
             <wp:extent cx="5334000" cy="3111500"/>
             <wp:effectExtent l="0" t="0" r="0" b="0"/>
             <wp:docPr id="25" name="Picture"/>
@@ -1311,7 +1311,16 @@
         <w:t>, or remaining redds. Numbers inside of points indicate how many redds share that estimated emergence date and actual/estimated dewatering flow. Points that fall above/to the right of a flow alternative line are expected to be dewatered given that manageme</w:t>
       </w:r>
       <w:r>
-        <w:t xml:space="preserve">nt alternative is followed. Points that fall below/to the left of/on a flow alternative line are not expected to be dewatered, given that management alternative is followed. Black line equals KWK gauge flow and navy blue line equals KES flow (from </w:t>
+        <w:t xml:space="preserve">nt alternative is followed. Points that fall below/to the left of/on a flow alternative line are not expected to be dewatered, given that management alternative is followed. Shaded gray box shows period of real-time flow data; dashed </w:t>
+      </w:r>
+      <w:r>
+        <w:t>black line equals KWK gauge f</w:t>
+      </w:r>
+      <w:r>
+        <w:t>low and solid black</w:t>
+      </w:r>
+      <w:r>
+        <w:t xml:space="preserve"> line equals KES flow (from </w:t>
       </w:r>
       <w:hyperlink r:id="rId9">
         <w:r>
@@ -1322,21 +1331,31 @@
         </w:r>
       </w:hyperlink>
       <w:r>
-        <w:t>). Dotted vertical gray line equals today’s date.</w:t>
+        <w:t>).</w:t>
       </w:r>
     </w:p>
     <w:p>
       <w:pPr>
-        <w:pStyle w:val="BodyText"/>
+        <w:pStyle w:val="Heading1"/>
       </w:pPr>
-      <w:r>
-        <w:t>#References Gard, Mark. 2006. Relationships between flow fluctuations and redd dewate</w:t>
-      </w:r>
-      <w:r>
-        <w:t>ring and juvenile stranding for Chinook Salmon and Steelhead in the Sacramento River between Kesewick Dam and Battle Creek. 94 pages.</w:t>
+      <w:bookmarkStart w:id="4" w:name="references"/>
+      <w:bookmarkEnd w:id="3"/>
+      <w:r>
+        <w:t>References</w:t>
       </w:r>
     </w:p>
-    <w:bookmarkEnd w:id="3"/>
+    <w:p>
+      <w:pPr>
+        <w:pStyle w:val="FirstParagraph"/>
+      </w:pPr>
+      <w:r>
+        <w:t>Gard, Mark. 2006. Relationships between flow fluctuations and redd de</w:t>
+      </w:r>
+      <w:r>
+        <w:t>watering and juvenile stranding for Chinook Salmon and Steelhead in the Sacramento River between Kesewick Dam and Battle Creek. 94 pages.</w:t>
+      </w:r>
+    </w:p>
+    <w:bookmarkEnd w:id="4"/>
     <w:sectPr>
       <w:pgSz w:w="12240" w:h="15840"/>
       <w:pgMar w:top="1440" w:right="1440" w:bottom="1440" w:left="1440" w:header="720" w:footer="720" w:gutter="0"/>
@@ -1395,7 +1414,7 @@
   <w:abstractNum w:abstractNumId="0" w15:restartNumberingAfterBreak="0">
     <w:nsid w:val="0000A990"/>
     <w:multiLevelType w:val="multilevel"/>
-    <w:tmpl w:val="01D233F6"/>
+    <w:tmpl w:val="79CE3F46"/>
     <w:lvl w:ilvl="0">
       <w:numFmt w:val="bullet"/>
       <w:lvlText w:val=" "/>
@@ -1469,7 +1488,7 @@
       </w:pPr>
     </w:lvl>
   </w:abstractNum>
-  <w:num w:numId="1" w16cid:durableId="1884321845">
+  <w:num w:numId="1" w16cid:durableId="1942563579">
     <w:abstractNumId w:val="0"/>
   </w:num>
 </w:numbering>

</xml_diff>